<commit_message>
211113.1921: Completed assignment 5 part 1
</commit_message>
<xml_diff>
--- a/Assignment 5/Part 1.docx
+++ b/Assignment 5/Part 1.docx
@@ -1,6 +1,6 @@
 
 <file path=word/document.xml><?xml version="1.0" encoding="utf-8"?>
-<w:document xmlns:wpc="http://schemas.microsoft.com/office/word/2010/wordprocessingCanvas" xmlns:cx="http://schemas.microsoft.com/office/drawing/2014/chartex" xmlns:cx1="http://schemas.microsoft.com/office/drawing/2015/9/8/chartex" xmlns:cx2="http://schemas.microsoft.com/office/drawing/2015/10/21/chartex" xmlns:cx3="http://schemas.microsoft.com/office/drawing/2016/5/9/chartex" xmlns:cx4="http://schemas.microsoft.com/office/drawing/2016/5/10/chartex" xmlns:cx5="http://schemas.microsoft.com/office/drawing/2016/5/11/chartex" xmlns:cx6="http://schemas.microsoft.com/office/drawing/2016/5/12/chartex" xmlns:cx7="http://schemas.microsoft.com/office/drawing/2016/5/13/chartex" xmlns:cx8="http://schemas.microsoft.com/office/drawing/2016/5/14/chartex" xmlns:mc="http://schemas.openxmlformats.org/markup-compatibility/2006" xmlns:aink="http://schemas.microsoft.com/office/drawing/2016/ink" xmlns:am3d="http://schemas.microsoft.com/office/drawing/2017/model3d" xmlns:o="urn:schemas-microsoft-com:office:office" xmlns:r="http://schemas.openxmlformats.org/officeDocument/2006/relationships" xmlns:m="http://schemas.openxmlformats.org/officeDocument/2006/math" xmlns:v="urn:schemas-microsoft-com:vml" xmlns:wp14="http://schemas.microsoft.com/office/word/2010/wordprocessingDrawing" xmlns:wp="http://schemas.openxmlformats.org/drawingml/2006/wordprocessingDrawing" xmlns:w10="urn:schemas-microsoft-com:office:word" xmlns:w="http://schemas.openxmlformats.org/wordprocessingml/2006/main" xmlns:w14="http://schemas.microsoft.com/office/word/2010/wordml" xmlns:w15="http://schemas.microsoft.com/office/word/2012/wordml" xmlns:w16cid="http://schemas.microsoft.com/office/word/2016/wordml/cid" xmlns:w16se="http://schemas.microsoft.com/office/word/2015/wordml/symex" xmlns:wpg="http://schemas.microsoft.com/office/word/2010/wordprocessingGroup" xmlns:wpi="http://schemas.microsoft.com/office/word/2010/wordprocessingInk" xmlns:wne="http://schemas.microsoft.com/office/word/2006/wordml" xmlns:wps="http://schemas.microsoft.com/office/word/2010/wordprocessingShape" mc:Ignorable="w14 w15 w16se w16cid wp14">
+<w:document xmlns:wpc="http://schemas.microsoft.com/office/word/2010/wordprocessingCanvas" xmlns:cx="http://schemas.microsoft.com/office/drawing/2014/chartex" xmlns:cx1="http://schemas.microsoft.com/office/drawing/2015/9/8/chartex" xmlns:cx2="http://schemas.microsoft.com/office/drawing/2015/10/21/chartex" xmlns:cx3="http://schemas.microsoft.com/office/drawing/2016/5/9/chartex" xmlns:cx4="http://schemas.microsoft.com/office/drawing/2016/5/10/chartex" xmlns:cx5="http://schemas.microsoft.com/office/drawing/2016/5/11/chartex" xmlns:cx6="http://schemas.microsoft.com/office/drawing/2016/5/12/chartex" xmlns:cx7="http://schemas.microsoft.com/office/drawing/2016/5/13/chartex" xmlns:cx8="http://schemas.microsoft.com/office/drawing/2016/5/14/chartex" xmlns:mc="http://schemas.openxmlformats.org/markup-compatibility/2006" xmlns:aink="http://schemas.microsoft.com/office/drawing/2016/ink" xmlns:am3d="http://schemas.microsoft.com/office/drawing/2017/model3d" xmlns:o="urn:schemas-microsoft-com:office:office" xmlns:r="http://schemas.openxmlformats.org/officeDocument/2006/relationships" xmlns:m="http://schemas.openxmlformats.org/officeDocument/2006/math" xmlns:v="urn:schemas-microsoft-com:vml" xmlns:wp14="http://schemas.microsoft.com/office/word/2010/wordprocessingDrawing" xmlns:wp="http://schemas.openxmlformats.org/drawingml/2006/wordprocessingDrawing" xmlns:w10="urn:schemas-microsoft-com:office:word" xmlns:w="http://schemas.openxmlformats.org/wordprocessingml/2006/main" xmlns:w14="http://schemas.microsoft.com/office/word/2010/wordml" xmlns:w15="http://schemas.microsoft.com/office/word/2012/wordml" xmlns:w16cex="http://schemas.microsoft.com/office/word/2018/wordml/cex" xmlns:w16cid="http://schemas.microsoft.com/office/word/2016/wordml/cid" xmlns:w16="http://schemas.microsoft.com/office/word/2018/wordml" xmlns:w16sdtdh="http://schemas.microsoft.com/office/word/2020/wordml/sdtdatahash" xmlns:w16se="http://schemas.microsoft.com/office/word/2015/wordml/symex" xmlns:wpg="http://schemas.microsoft.com/office/word/2010/wordprocessingGroup" xmlns:wpi="http://schemas.microsoft.com/office/word/2010/wordprocessingInk" xmlns:wne="http://schemas.microsoft.com/office/word/2006/wordml" xmlns:wps="http://schemas.microsoft.com/office/word/2010/wordprocessingShape" mc:Ignorable="w14 w15 w16se w16cid w16 w16cex w16sdtdh wp14">
   <w:body>
     <w:p>
       <w:pPr>
@@ -32,8 +32,6 @@
         </w:rPr>
         <w:t>7</w:t>
       </w:r>
-      <w:bookmarkStart w:id="0" w:name="_GoBack"/>
-      <w:bookmarkEnd w:id="0"/>
       <w:r>
         <w:rPr>
           <w:rFonts w:ascii="Arial" w:hAnsi="Arial" w:cs="Arial"/>
@@ -198,7 +196,7 @@
           <w:rFonts w:ascii="Arial" w:hAnsi="Arial" w:cs="Arial"/>
         </w:rPr>
       </w:pPr>
-      <w:bookmarkStart w:id="1" w:name="_Toc428519998"/>
+      <w:bookmarkStart w:id="0" w:name="_Toc428519998"/>
       <w:r>
         <w:rPr>
           <w:rFonts w:ascii="Arial" w:hAnsi="Arial" w:cs="Arial"/>
@@ -217,7 +215,7 @@
         </w:rPr>
         <w:t>\reservation\</w:t>
       </w:r>
-      <w:bookmarkEnd w:id="1"/>
+      <w:bookmarkEnd w:id="0"/>
     </w:p>
     <w:p>
       <w:pPr>
@@ -249,7 +247,21 @@
         <w:rPr>
           <w:rFonts w:ascii="Arial" w:hAnsi="Arial" w:cs="Arial"/>
         </w:rPr>
-        <w:t>In the JavaScript file, note that the ready event handler contains the declaration for a constant named emailPattern that contains the pattern that will be used to validate the email address.</w:t>
+        <w:t xml:space="preserve">In the JavaScript file, note that the ready event handler contains the declaration for a constant named </w:t>
+      </w:r>
+      <w:proofErr w:type="spellStart"/>
+      <w:r>
+        <w:rPr>
+          <w:rFonts w:ascii="Arial" w:hAnsi="Arial" w:cs="Arial"/>
+        </w:rPr>
+        <w:t>emailPattern</w:t>
+      </w:r>
+      <w:proofErr w:type="spellEnd"/>
+      <w:r>
+        <w:rPr>
+          <w:rFonts w:ascii="Arial" w:hAnsi="Arial" w:cs="Arial"/>
+        </w:rPr>
+        <w:t xml:space="preserve"> that contains the pattern that will be used to validate the email address.</w:t>
       </w:r>
     </w:p>
     <w:p>
@@ -366,7 +378,7 @@
 </file>
 
 <file path=word/endnotes.xml><?xml version="1.0" encoding="utf-8"?>
-<w:endnotes xmlns:wpc="http://schemas.microsoft.com/office/word/2010/wordprocessingCanvas" xmlns:cx="http://schemas.microsoft.com/office/drawing/2014/chartex" xmlns:cx1="http://schemas.microsoft.com/office/drawing/2015/9/8/chartex" xmlns:cx2="http://schemas.microsoft.com/office/drawing/2015/10/21/chartex" xmlns:cx3="http://schemas.microsoft.com/office/drawing/2016/5/9/chartex" xmlns:cx4="http://schemas.microsoft.com/office/drawing/2016/5/10/chartex" xmlns:cx5="http://schemas.microsoft.com/office/drawing/2016/5/11/chartex" xmlns:cx6="http://schemas.microsoft.com/office/drawing/2016/5/12/chartex" xmlns:cx7="http://schemas.microsoft.com/office/drawing/2016/5/13/chartex" xmlns:cx8="http://schemas.microsoft.com/office/drawing/2016/5/14/chartex" xmlns:mc="http://schemas.openxmlformats.org/markup-compatibility/2006" xmlns:aink="http://schemas.microsoft.com/office/drawing/2016/ink" xmlns:am3d="http://schemas.microsoft.com/office/drawing/2017/model3d" xmlns:o="urn:schemas-microsoft-com:office:office" xmlns:r="http://schemas.openxmlformats.org/officeDocument/2006/relationships" xmlns:m="http://schemas.openxmlformats.org/officeDocument/2006/math" xmlns:v="urn:schemas-microsoft-com:vml" xmlns:wp14="http://schemas.microsoft.com/office/word/2010/wordprocessingDrawing" xmlns:wp="http://schemas.openxmlformats.org/drawingml/2006/wordprocessingDrawing" xmlns:w10="urn:schemas-microsoft-com:office:word" xmlns:w="http://schemas.openxmlformats.org/wordprocessingml/2006/main" xmlns:w14="http://schemas.microsoft.com/office/word/2010/wordml" xmlns:w15="http://schemas.microsoft.com/office/word/2012/wordml" xmlns:w16cid="http://schemas.microsoft.com/office/word/2016/wordml/cid" xmlns:w16se="http://schemas.microsoft.com/office/word/2015/wordml/symex" xmlns:wpg="http://schemas.microsoft.com/office/word/2010/wordprocessingGroup" xmlns:wpi="http://schemas.microsoft.com/office/word/2010/wordprocessingInk" xmlns:wne="http://schemas.microsoft.com/office/word/2006/wordml" xmlns:wps="http://schemas.microsoft.com/office/word/2010/wordprocessingShape" mc:Ignorable="w14 w15 w16se w16cid wp14">
+<w:endnotes xmlns:wpc="http://schemas.microsoft.com/office/word/2010/wordprocessingCanvas" xmlns:cx="http://schemas.microsoft.com/office/drawing/2014/chartex" xmlns:cx1="http://schemas.microsoft.com/office/drawing/2015/9/8/chartex" xmlns:cx2="http://schemas.microsoft.com/office/drawing/2015/10/21/chartex" xmlns:cx3="http://schemas.microsoft.com/office/drawing/2016/5/9/chartex" xmlns:cx4="http://schemas.microsoft.com/office/drawing/2016/5/10/chartex" xmlns:cx5="http://schemas.microsoft.com/office/drawing/2016/5/11/chartex" xmlns:cx6="http://schemas.microsoft.com/office/drawing/2016/5/12/chartex" xmlns:cx7="http://schemas.microsoft.com/office/drawing/2016/5/13/chartex" xmlns:cx8="http://schemas.microsoft.com/office/drawing/2016/5/14/chartex" xmlns:mc="http://schemas.openxmlformats.org/markup-compatibility/2006" xmlns:aink="http://schemas.microsoft.com/office/drawing/2016/ink" xmlns:am3d="http://schemas.microsoft.com/office/drawing/2017/model3d" xmlns:o="urn:schemas-microsoft-com:office:office" xmlns:r="http://schemas.openxmlformats.org/officeDocument/2006/relationships" xmlns:m="http://schemas.openxmlformats.org/officeDocument/2006/math" xmlns:v="urn:schemas-microsoft-com:vml" xmlns:wp14="http://schemas.microsoft.com/office/word/2010/wordprocessingDrawing" xmlns:wp="http://schemas.openxmlformats.org/drawingml/2006/wordprocessingDrawing" xmlns:w10="urn:schemas-microsoft-com:office:word" xmlns:w="http://schemas.openxmlformats.org/wordprocessingml/2006/main" xmlns:w14="http://schemas.microsoft.com/office/word/2010/wordml" xmlns:w15="http://schemas.microsoft.com/office/word/2012/wordml" xmlns:w16cex="http://schemas.microsoft.com/office/word/2018/wordml/cex" xmlns:w16cid="http://schemas.microsoft.com/office/word/2016/wordml/cid" xmlns:w16="http://schemas.microsoft.com/office/word/2018/wordml" xmlns:w16sdtdh="http://schemas.microsoft.com/office/word/2020/wordml/sdtdatahash" xmlns:w16se="http://schemas.microsoft.com/office/word/2015/wordml/symex" xmlns:wpg="http://schemas.microsoft.com/office/word/2010/wordprocessingGroup" xmlns:wpi="http://schemas.microsoft.com/office/word/2010/wordprocessingInk" xmlns:wne="http://schemas.microsoft.com/office/word/2006/wordml" xmlns:wps="http://schemas.microsoft.com/office/word/2010/wordprocessingShape" mc:Ignorable="w14 w15 w16se w16cid w16 w16cex w16sdtdh wp14">
   <w:endnote w:type="separator" w:id="-1">
     <w:p>
       <w:pPr>
@@ -391,7 +403,7 @@
 </file>
 
 <file path=word/footnotes.xml><?xml version="1.0" encoding="utf-8"?>
-<w:footnotes xmlns:wpc="http://schemas.microsoft.com/office/word/2010/wordprocessingCanvas" xmlns:cx="http://schemas.microsoft.com/office/drawing/2014/chartex" xmlns:cx1="http://schemas.microsoft.com/office/drawing/2015/9/8/chartex" xmlns:cx2="http://schemas.microsoft.com/office/drawing/2015/10/21/chartex" xmlns:cx3="http://schemas.microsoft.com/office/drawing/2016/5/9/chartex" xmlns:cx4="http://schemas.microsoft.com/office/drawing/2016/5/10/chartex" xmlns:cx5="http://schemas.microsoft.com/office/drawing/2016/5/11/chartex" xmlns:cx6="http://schemas.microsoft.com/office/drawing/2016/5/12/chartex" xmlns:cx7="http://schemas.microsoft.com/office/drawing/2016/5/13/chartex" xmlns:cx8="http://schemas.microsoft.com/office/drawing/2016/5/14/chartex" xmlns:mc="http://schemas.openxmlformats.org/markup-compatibility/2006" xmlns:aink="http://schemas.microsoft.com/office/drawing/2016/ink" xmlns:am3d="http://schemas.microsoft.com/office/drawing/2017/model3d" xmlns:o="urn:schemas-microsoft-com:office:office" xmlns:r="http://schemas.openxmlformats.org/officeDocument/2006/relationships" xmlns:m="http://schemas.openxmlformats.org/officeDocument/2006/math" xmlns:v="urn:schemas-microsoft-com:vml" xmlns:wp14="http://schemas.microsoft.com/office/word/2010/wordprocessingDrawing" xmlns:wp="http://schemas.openxmlformats.org/drawingml/2006/wordprocessingDrawing" xmlns:w10="urn:schemas-microsoft-com:office:word" xmlns:w="http://schemas.openxmlformats.org/wordprocessingml/2006/main" xmlns:w14="http://schemas.microsoft.com/office/word/2010/wordml" xmlns:w15="http://schemas.microsoft.com/office/word/2012/wordml" xmlns:w16cid="http://schemas.microsoft.com/office/word/2016/wordml/cid" xmlns:w16se="http://schemas.microsoft.com/office/word/2015/wordml/symex" xmlns:wpg="http://schemas.microsoft.com/office/word/2010/wordprocessingGroup" xmlns:wpi="http://schemas.microsoft.com/office/word/2010/wordprocessingInk" xmlns:wne="http://schemas.microsoft.com/office/word/2006/wordml" xmlns:wps="http://schemas.microsoft.com/office/word/2010/wordprocessingShape" mc:Ignorable="w14 w15 w16se w16cid wp14">
+<w:footnotes xmlns:wpc="http://schemas.microsoft.com/office/word/2010/wordprocessingCanvas" xmlns:cx="http://schemas.microsoft.com/office/drawing/2014/chartex" xmlns:cx1="http://schemas.microsoft.com/office/drawing/2015/9/8/chartex" xmlns:cx2="http://schemas.microsoft.com/office/drawing/2015/10/21/chartex" xmlns:cx3="http://schemas.microsoft.com/office/drawing/2016/5/9/chartex" xmlns:cx4="http://schemas.microsoft.com/office/drawing/2016/5/10/chartex" xmlns:cx5="http://schemas.microsoft.com/office/drawing/2016/5/11/chartex" xmlns:cx6="http://schemas.microsoft.com/office/drawing/2016/5/12/chartex" xmlns:cx7="http://schemas.microsoft.com/office/drawing/2016/5/13/chartex" xmlns:cx8="http://schemas.microsoft.com/office/drawing/2016/5/14/chartex" xmlns:mc="http://schemas.openxmlformats.org/markup-compatibility/2006" xmlns:aink="http://schemas.microsoft.com/office/drawing/2016/ink" xmlns:am3d="http://schemas.microsoft.com/office/drawing/2017/model3d" xmlns:o="urn:schemas-microsoft-com:office:office" xmlns:r="http://schemas.openxmlformats.org/officeDocument/2006/relationships" xmlns:m="http://schemas.openxmlformats.org/officeDocument/2006/math" xmlns:v="urn:schemas-microsoft-com:vml" xmlns:wp14="http://schemas.microsoft.com/office/word/2010/wordprocessingDrawing" xmlns:wp="http://schemas.openxmlformats.org/drawingml/2006/wordprocessingDrawing" xmlns:w10="urn:schemas-microsoft-com:office:word" xmlns:w="http://schemas.openxmlformats.org/wordprocessingml/2006/main" xmlns:w14="http://schemas.microsoft.com/office/word/2010/wordml" xmlns:w15="http://schemas.microsoft.com/office/word/2012/wordml" xmlns:w16cex="http://schemas.microsoft.com/office/word/2018/wordml/cex" xmlns:w16cid="http://schemas.microsoft.com/office/word/2016/wordml/cid" xmlns:w16="http://schemas.microsoft.com/office/word/2018/wordml" xmlns:w16sdtdh="http://schemas.microsoft.com/office/word/2020/wordml/sdtdatahash" xmlns:w16se="http://schemas.microsoft.com/office/word/2015/wordml/symex" xmlns:wpg="http://schemas.microsoft.com/office/word/2010/wordprocessingGroup" xmlns:wpi="http://schemas.microsoft.com/office/word/2010/wordprocessingInk" xmlns:wne="http://schemas.microsoft.com/office/word/2006/wordml" xmlns:wps="http://schemas.microsoft.com/office/word/2010/wordprocessingShape" mc:Ignorable="w14 w15 w16se w16cid w16 w16cex w16sdtdh wp14">
   <w:footnote w:type="separator" w:id="-1">
     <w:p>
       <w:pPr>
@@ -416,7 +428,7 @@
 </file>
 
 <file path=word/header1.xml><?xml version="1.0" encoding="utf-8"?>
-<w:hdr xmlns:wpc="http://schemas.microsoft.com/office/word/2010/wordprocessingCanvas" xmlns:cx="http://schemas.microsoft.com/office/drawing/2014/chartex" xmlns:cx1="http://schemas.microsoft.com/office/drawing/2015/9/8/chartex" xmlns:cx2="http://schemas.microsoft.com/office/drawing/2015/10/21/chartex" xmlns:cx3="http://schemas.microsoft.com/office/drawing/2016/5/9/chartex" xmlns:cx4="http://schemas.microsoft.com/office/drawing/2016/5/10/chartex" xmlns:cx5="http://schemas.microsoft.com/office/drawing/2016/5/11/chartex" xmlns:cx6="http://schemas.microsoft.com/office/drawing/2016/5/12/chartex" xmlns:cx7="http://schemas.microsoft.com/office/drawing/2016/5/13/chartex" xmlns:cx8="http://schemas.microsoft.com/office/drawing/2016/5/14/chartex" xmlns:mc="http://schemas.openxmlformats.org/markup-compatibility/2006" xmlns:aink="http://schemas.microsoft.com/office/drawing/2016/ink" xmlns:am3d="http://schemas.microsoft.com/office/drawing/2017/model3d" xmlns:o="urn:schemas-microsoft-com:office:office" xmlns:r="http://schemas.openxmlformats.org/officeDocument/2006/relationships" xmlns:m="http://schemas.openxmlformats.org/officeDocument/2006/math" xmlns:v="urn:schemas-microsoft-com:vml" xmlns:wp14="http://schemas.microsoft.com/office/word/2010/wordprocessingDrawing" xmlns:wp="http://schemas.openxmlformats.org/drawingml/2006/wordprocessingDrawing" xmlns:w10="urn:schemas-microsoft-com:office:word" xmlns:w="http://schemas.openxmlformats.org/wordprocessingml/2006/main" xmlns:w14="http://schemas.microsoft.com/office/word/2010/wordml" xmlns:w15="http://schemas.microsoft.com/office/word/2012/wordml" xmlns:w16cid="http://schemas.microsoft.com/office/word/2016/wordml/cid" xmlns:w16se="http://schemas.microsoft.com/office/word/2015/wordml/symex" xmlns:wpg="http://schemas.microsoft.com/office/word/2010/wordprocessingGroup" xmlns:wpi="http://schemas.microsoft.com/office/word/2010/wordprocessingInk" xmlns:wne="http://schemas.microsoft.com/office/word/2006/wordml" xmlns:wps="http://schemas.microsoft.com/office/word/2010/wordprocessingShape" mc:Ignorable="w14 w15 w16se w16cid wp14">
+<w:hdr xmlns:wpc="http://schemas.microsoft.com/office/word/2010/wordprocessingCanvas" xmlns:cx="http://schemas.microsoft.com/office/drawing/2014/chartex" xmlns:cx1="http://schemas.microsoft.com/office/drawing/2015/9/8/chartex" xmlns:cx2="http://schemas.microsoft.com/office/drawing/2015/10/21/chartex" xmlns:cx3="http://schemas.microsoft.com/office/drawing/2016/5/9/chartex" xmlns:cx4="http://schemas.microsoft.com/office/drawing/2016/5/10/chartex" xmlns:cx5="http://schemas.microsoft.com/office/drawing/2016/5/11/chartex" xmlns:cx6="http://schemas.microsoft.com/office/drawing/2016/5/12/chartex" xmlns:cx7="http://schemas.microsoft.com/office/drawing/2016/5/13/chartex" xmlns:cx8="http://schemas.microsoft.com/office/drawing/2016/5/14/chartex" xmlns:mc="http://schemas.openxmlformats.org/markup-compatibility/2006" xmlns:aink="http://schemas.microsoft.com/office/drawing/2016/ink" xmlns:am3d="http://schemas.microsoft.com/office/drawing/2017/model3d" xmlns:o="urn:schemas-microsoft-com:office:office" xmlns:r="http://schemas.openxmlformats.org/officeDocument/2006/relationships" xmlns:m="http://schemas.openxmlformats.org/officeDocument/2006/math" xmlns:v="urn:schemas-microsoft-com:vml" xmlns:wp14="http://schemas.microsoft.com/office/word/2010/wordprocessingDrawing" xmlns:wp="http://schemas.openxmlformats.org/drawingml/2006/wordprocessingDrawing" xmlns:w10="urn:schemas-microsoft-com:office:word" xmlns:w="http://schemas.openxmlformats.org/wordprocessingml/2006/main" xmlns:w14="http://schemas.microsoft.com/office/word/2010/wordml" xmlns:w15="http://schemas.microsoft.com/office/word/2012/wordml" xmlns:w16cex="http://schemas.microsoft.com/office/word/2018/wordml/cex" xmlns:w16cid="http://schemas.microsoft.com/office/word/2016/wordml/cid" xmlns:w16="http://schemas.microsoft.com/office/word/2018/wordml" xmlns:w16sdtdh="http://schemas.microsoft.com/office/word/2020/wordml/sdtdatahash" xmlns:w16se="http://schemas.microsoft.com/office/word/2015/wordml/symex" xmlns:wpg="http://schemas.microsoft.com/office/word/2010/wordprocessingGroup" xmlns:wpi="http://schemas.microsoft.com/office/word/2010/wordprocessingInk" xmlns:wne="http://schemas.microsoft.com/office/word/2006/wordml" xmlns:wps="http://schemas.microsoft.com/office/word/2010/wordprocessingShape" mc:Ignorable="w14 w15 w16se w16cid w16 w16cex w16sdtdh wp14">
   <w:p>
     <w:pPr>
       <w:pStyle w:val="Header"/>
@@ -429,7 +441,7 @@
 </file>
 
 <file path=word/numbering.xml><?xml version="1.0" encoding="utf-8"?>
-<w:numbering xmlns:wpc="http://schemas.microsoft.com/office/word/2010/wordprocessingCanvas" xmlns:cx="http://schemas.microsoft.com/office/drawing/2014/chartex" xmlns:cx1="http://schemas.microsoft.com/office/drawing/2015/9/8/chartex" xmlns:cx2="http://schemas.microsoft.com/office/drawing/2015/10/21/chartex" xmlns:cx3="http://schemas.microsoft.com/office/drawing/2016/5/9/chartex" xmlns:cx4="http://schemas.microsoft.com/office/drawing/2016/5/10/chartex" xmlns:cx5="http://schemas.microsoft.com/office/drawing/2016/5/11/chartex" xmlns:cx6="http://schemas.microsoft.com/office/drawing/2016/5/12/chartex" xmlns:cx7="http://schemas.microsoft.com/office/drawing/2016/5/13/chartex" xmlns:cx8="http://schemas.microsoft.com/office/drawing/2016/5/14/chartex" xmlns:mc="http://schemas.openxmlformats.org/markup-compatibility/2006" xmlns:aink="http://schemas.microsoft.com/office/drawing/2016/ink" xmlns:am3d="http://schemas.microsoft.com/office/drawing/2017/model3d" xmlns:o="urn:schemas-microsoft-com:office:office" xmlns:r="http://schemas.openxmlformats.org/officeDocument/2006/relationships" xmlns:m="http://schemas.openxmlformats.org/officeDocument/2006/math" xmlns:v="urn:schemas-microsoft-com:vml" xmlns:wp14="http://schemas.microsoft.com/office/word/2010/wordprocessingDrawing" xmlns:wp="http://schemas.openxmlformats.org/drawingml/2006/wordprocessingDrawing" xmlns:w10="urn:schemas-microsoft-com:office:word" xmlns:w="http://schemas.openxmlformats.org/wordprocessingml/2006/main" xmlns:w14="http://schemas.microsoft.com/office/word/2010/wordml" xmlns:w15="http://schemas.microsoft.com/office/word/2012/wordml" xmlns:w16cid="http://schemas.microsoft.com/office/word/2016/wordml/cid" xmlns:w16se="http://schemas.microsoft.com/office/word/2015/wordml/symex" xmlns:wpg="http://schemas.microsoft.com/office/word/2010/wordprocessingGroup" xmlns:wpi="http://schemas.microsoft.com/office/word/2010/wordprocessingInk" xmlns:wne="http://schemas.microsoft.com/office/word/2006/wordml" xmlns:wps="http://schemas.microsoft.com/office/word/2010/wordprocessingShape" mc:Ignorable="w14 w15 w16se w16cid wp14">
+<w:numbering xmlns:wpc="http://schemas.microsoft.com/office/word/2010/wordprocessingCanvas" xmlns:cx="http://schemas.microsoft.com/office/drawing/2014/chartex" xmlns:cx1="http://schemas.microsoft.com/office/drawing/2015/9/8/chartex" xmlns:cx2="http://schemas.microsoft.com/office/drawing/2015/10/21/chartex" xmlns:cx3="http://schemas.microsoft.com/office/drawing/2016/5/9/chartex" xmlns:cx4="http://schemas.microsoft.com/office/drawing/2016/5/10/chartex" xmlns:cx5="http://schemas.microsoft.com/office/drawing/2016/5/11/chartex" xmlns:cx6="http://schemas.microsoft.com/office/drawing/2016/5/12/chartex" xmlns:cx7="http://schemas.microsoft.com/office/drawing/2016/5/13/chartex" xmlns:cx8="http://schemas.microsoft.com/office/drawing/2016/5/14/chartex" xmlns:mc="http://schemas.openxmlformats.org/markup-compatibility/2006" xmlns:aink="http://schemas.microsoft.com/office/drawing/2016/ink" xmlns:am3d="http://schemas.microsoft.com/office/drawing/2017/model3d" xmlns:o="urn:schemas-microsoft-com:office:office" xmlns:r="http://schemas.openxmlformats.org/officeDocument/2006/relationships" xmlns:m="http://schemas.openxmlformats.org/officeDocument/2006/math" xmlns:v="urn:schemas-microsoft-com:vml" xmlns:wp14="http://schemas.microsoft.com/office/word/2010/wordprocessingDrawing" xmlns:wp="http://schemas.openxmlformats.org/drawingml/2006/wordprocessingDrawing" xmlns:w10="urn:schemas-microsoft-com:office:word" xmlns:w="http://schemas.openxmlformats.org/wordprocessingml/2006/main" xmlns:w14="http://schemas.microsoft.com/office/word/2010/wordml" xmlns:w15="http://schemas.microsoft.com/office/word/2012/wordml" xmlns:w16cex="http://schemas.microsoft.com/office/word/2018/wordml/cex" xmlns:w16cid="http://schemas.microsoft.com/office/word/2016/wordml/cid" xmlns:w16="http://schemas.microsoft.com/office/word/2018/wordml" xmlns:w16sdtdh="http://schemas.microsoft.com/office/word/2020/wordml/sdtdatahash" xmlns:w16se="http://schemas.microsoft.com/office/word/2015/wordml/symex" xmlns:wpg="http://schemas.microsoft.com/office/word/2010/wordprocessingGroup" xmlns:wpi="http://schemas.microsoft.com/office/word/2010/wordprocessingInk" xmlns:wne="http://schemas.microsoft.com/office/word/2006/wordml" xmlns:wps="http://schemas.microsoft.com/office/word/2010/wordprocessingShape" mc:Ignorable="w14 w15 w16se w16cid w16 w16cex w16sdtdh wp14">
   <w:abstractNum w:abstractNumId="0" w15:restartNumberingAfterBreak="0">
     <w:nsid w:val="541A2039"/>
     <w:multiLevelType w:val="singleLevel"/>
@@ -464,7 +476,7 @@
 </file>
 
 <file path=word/styles.xml><?xml version="1.0" encoding="utf-8"?>
-<w:styles xmlns:mc="http://schemas.openxmlformats.org/markup-compatibility/2006" xmlns:r="http://schemas.openxmlformats.org/officeDocument/2006/relationships" xmlns:w="http://schemas.openxmlformats.org/wordprocessingml/2006/main" xmlns:w14="http://schemas.microsoft.com/office/word/2010/wordml" xmlns:w15="http://schemas.microsoft.com/office/word/2012/wordml" xmlns:w16cid="http://schemas.microsoft.com/office/word/2016/wordml/cid" xmlns:w16se="http://schemas.microsoft.com/office/word/2015/wordml/symex" mc:Ignorable="w14 w15 w16se w16cid">
+<w:styles xmlns:mc="http://schemas.openxmlformats.org/markup-compatibility/2006" xmlns:r="http://schemas.openxmlformats.org/officeDocument/2006/relationships" xmlns:w="http://schemas.openxmlformats.org/wordprocessingml/2006/main" xmlns:w14="http://schemas.microsoft.com/office/word/2010/wordml" xmlns:w15="http://schemas.microsoft.com/office/word/2012/wordml" xmlns:w16cex="http://schemas.microsoft.com/office/word/2018/wordml/cex" xmlns:w16cid="http://schemas.microsoft.com/office/word/2016/wordml/cid" xmlns:w16="http://schemas.microsoft.com/office/word/2018/wordml" xmlns:w16sdtdh="http://schemas.microsoft.com/office/word/2020/wordml/sdtdatahash" xmlns:w16se="http://schemas.microsoft.com/office/word/2015/wordml/symex" mc:Ignorable="w14 w15 w16se w16cid w16 w16cex w16sdtdh">
   <w:docDefaults>
     <w:rPrDefault>
       <w:rPr>
@@ -1357,15 +1369,6 @@
 </file>
 
 <file path=customXml/item2.xml><?xml version="1.0" encoding="utf-8"?>
-<?mso-contentType ?>
-<FormTemplates xmlns="http://schemas.microsoft.com/sharepoint/v3/contenttype/forms">
-  <Display>DocumentLibraryForm</Display>
-  <Edit>DocumentLibraryForm</Edit>
-  <New>DocumentLibraryForm</New>
-</FormTemplates>
-</file>
-
-<file path=customXml/item3.xml><?xml version="1.0" encoding="utf-8"?>
 <ct:contentTypeSchema xmlns:ct="http://schemas.microsoft.com/office/2006/metadata/contentType" xmlns:ma="http://schemas.microsoft.com/office/2006/metadata/properties/metaAttributes" ct:_="" ma:_="" ma:contentTypeName="Document" ma:contentTypeID="0x0101002B7E86FEED60284FA98EF902AF93E71F" ma:contentTypeVersion="4" ma:contentTypeDescription="Create a new document." ma:contentTypeScope="" ma:versionID="a2121d527983cbb31181bb66c83301a0">
   <xsd:schema xmlns:xsd="http://www.w3.org/2001/XMLSchema" xmlns:xs="http://www.w3.org/2001/XMLSchema" xmlns:p="http://schemas.microsoft.com/office/2006/metadata/properties" xmlns:ns2="260f2202-910d-41b1-a6d1-fc8cf05a0d7b" targetNamespace="http://schemas.microsoft.com/office/2006/metadata/properties" ma:root="true" ma:fieldsID="027069d7cdbd93f17281de8baa11a790" ns2:_="">
     <xsd:import namespace="260f2202-910d-41b1-a6d1-fc8cf05a0d7b"/>
@@ -1511,6 +1514,15 @@
 </ct:contentTypeSchema>
 </file>
 
+<file path=customXml/item3.xml><?xml version="1.0" encoding="utf-8"?>
+<?mso-contentType ?>
+<FormTemplates xmlns="http://schemas.microsoft.com/sharepoint/v3/contenttype/forms">
+  <Display>DocumentLibraryForm</Display>
+  <Edit>DocumentLibraryForm</Edit>
+  <New>DocumentLibraryForm</New>
+</FormTemplates>
+</file>
+
 <file path=customXml/itemProps1.xml><?xml version="1.0" encoding="utf-8"?>
 <ds:datastoreItem xmlns:ds="http://schemas.openxmlformats.org/officeDocument/2006/customXml" ds:itemID="{FF1BDDD5-76DD-4D8A-A1E8-89B8AC2BA81D}">
   <ds:schemaRefs>
@@ -1521,14 +1533,6 @@
 </file>
 
 <file path=customXml/itemProps2.xml><?xml version="1.0" encoding="utf-8"?>
-<ds:datastoreItem xmlns:ds="http://schemas.openxmlformats.org/officeDocument/2006/customXml" ds:itemID="{55736A2A-48C1-4434-B1BB-9D97F7B6FBDA}">
-  <ds:schemaRefs>
-    <ds:schemaRef ds:uri="http://schemas.microsoft.com/sharepoint/v3/contenttype/forms"/>
-  </ds:schemaRefs>
-</ds:datastoreItem>
-</file>
-
-<file path=customXml/itemProps3.xml><?xml version="1.0" encoding="utf-8"?>
 <ds:datastoreItem xmlns:ds="http://schemas.openxmlformats.org/officeDocument/2006/customXml" ds:itemID="{90593143-8DF1-4BFD-B29B-12B226F3A321}">
   <ds:schemaRefs>
     <ds:schemaRef ds:uri="http://schemas.microsoft.com/office/2006/metadata/contentType"/>
@@ -1544,4 +1548,12 @@
     <ds:schemaRef ds:uri="http://schemas.microsoft.com/internal/obd"/>
   </ds:schemaRefs>
 </ds:datastoreItem>
+</file>
+
+<file path=customXml/itemProps3.xml><?xml version="1.0" encoding="utf-8"?>
+<ds:datastoreItem xmlns:ds="http://schemas.openxmlformats.org/officeDocument/2006/customXml" ds:itemID="{55736A2A-48C1-4434-B1BB-9D97F7B6FBDA}">
+  <ds:schemaRefs>
+    <ds:schemaRef ds:uri="http://schemas.microsoft.com/sharepoint/v3/contenttype/forms"/>
+  </ds:schemaRefs>
+</ds:datastoreItem>
 </file>
</xml_diff>

<commit_message>
211118.0710: Started assignment 5
</commit_message>
<xml_diff>
--- a/Assignment 5/Part 1.docx
+++ b/Assignment 5/Part 1.docx
@@ -1,6 +1,6 @@
 
 <file path=word/document.xml><?xml version="1.0" encoding="utf-8"?>
-<w:document xmlns:wpc="http://schemas.microsoft.com/office/word/2010/wordprocessingCanvas" xmlns:cx="http://schemas.microsoft.com/office/drawing/2014/chartex" xmlns:cx1="http://schemas.microsoft.com/office/drawing/2015/9/8/chartex" xmlns:cx2="http://schemas.microsoft.com/office/drawing/2015/10/21/chartex" xmlns:cx3="http://schemas.microsoft.com/office/drawing/2016/5/9/chartex" xmlns:cx4="http://schemas.microsoft.com/office/drawing/2016/5/10/chartex" xmlns:cx5="http://schemas.microsoft.com/office/drawing/2016/5/11/chartex" xmlns:cx6="http://schemas.microsoft.com/office/drawing/2016/5/12/chartex" xmlns:cx7="http://schemas.microsoft.com/office/drawing/2016/5/13/chartex" xmlns:cx8="http://schemas.microsoft.com/office/drawing/2016/5/14/chartex" xmlns:mc="http://schemas.openxmlformats.org/markup-compatibility/2006" xmlns:aink="http://schemas.microsoft.com/office/drawing/2016/ink" xmlns:am3d="http://schemas.microsoft.com/office/drawing/2017/model3d" xmlns:o="urn:schemas-microsoft-com:office:office" xmlns:r="http://schemas.openxmlformats.org/officeDocument/2006/relationships" xmlns:m="http://schemas.openxmlformats.org/officeDocument/2006/math" xmlns:v="urn:schemas-microsoft-com:vml" xmlns:wp14="http://schemas.microsoft.com/office/word/2010/wordprocessingDrawing" xmlns:wp="http://schemas.openxmlformats.org/drawingml/2006/wordprocessingDrawing" xmlns:w10="urn:schemas-microsoft-com:office:word" xmlns:w="http://schemas.openxmlformats.org/wordprocessingml/2006/main" xmlns:w14="http://schemas.microsoft.com/office/word/2010/wordml" xmlns:w15="http://schemas.microsoft.com/office/word/2012/wordml" xmlns:w16cex="http://schemas.microsoft.com/office/word/2018/wordml/cex" xmlns:w16cid="http://schemas.microsoft.com/office/word/2016/wordml/cid" xmlns:w16="http://schemas.microsoft.com/office/word/2018/wordml" xmlns:w16sdtdh="http://schemas.microsoft.com/office/word/2020/wordml/sdtdatahash" xmlns:w16se="http://schemas.microsoft.com/office/word/2015/wordml/symex" xmlns:wpg="http://schemas.microsoft.com/office/word/2010/wordprocessingGroup" xmlns:wpi="http://schemas.microsoft.com/office/word/2010/wordprocessingInk" xmlns:wne="http://schemas.microsoft.com/office/word/2006/wordml" xmlns:wps="http://schemas.microsoft.com/office/word/2010/wordprocessingShape" mc:Ignorable="w14 w15 w16se w16cid w16 w16cex w16sdtdh wp14">
+<w:document xmlns:wpc="http://schemas.microsoft.com/office/word/2010/wordprocessingCanvas" xmlns:cx="http://schemas.microsoft.com/office/drawing/2014/chartex" xmlns:cx1="http://schemas.microsoft.com/office/drawing/2015/9/8/chartex" xmlns:cx2="http://schemas.microsoft.com/office/drawing/2015/10/21/chartex" xmlns:cx3="http://schemas.microsoft.com/office/drawing/2016/5/9/chartex" xmlns:cx4="http://schemas.microsoft.com/office/drawing/2016/5/10/chartex" xmlns:cx5="http://schemas.microsoft.com/office/drawing/2016/5/11/chartex" xmlns:cx6="http://schemas.microsoft.com/office/drawing/2016/5/12/chartex" xmlns:cx7="http://schemas.microsoft.com/office/drawing/2016/5/13/chartex" xmlns:cx8="http://schemas.microsoft.com/office/drawing/2016/5/14/chartex" xmlns:mc="http://schemas.openxmlformats.org/markup-compatibility/2006" xmlns:aink="http://schemas.microsoft.com/office/drawing/2016/ink" xmlns:am3d="http://schemas.microsoft.com/office/drawing/2017/model3d" xmlns:o="urn:schemas-microsoft-com:office:office" xmlns:r="http://schemas.openxmlformats.org/officeDocument/2006/relationships" xmlns:m="http://schemas.openxmlformats.org/officeDocument/2006/math" xmlns:v="urn:schemas-microsoft-com:vml" xmlns:wp14="http://schemas.microsoft.com/office/word/2010/wordprocessingDrawing" xmlns:wp="http://schemas.openxmlformats.org/drawingml/2006/wordprocessingDrawing" xmlns:w10="urn:schemas-microsoft-com:office:word" xmlns:w="http://schemas.openxmlformats.org/wordprocessingml/2006/main" xmlns:w14="http://schemas.microsoft.com/office/word/2010/wordml" xmlns:w15="http://schemas.microsoft.com/office/word/2012/wordml" xmlns:w16cid="http://schemas.microsoft.com/office/word/2016/wordml/cid" xmlns:w16se="http://schemas.microsoft.com/office/word/2015/wordml/symex" xmlns:wpg="http://schemas.microsoft.com/office/word/2010/wordprocessingGroup" xmlns:wpi="http://schemas.microsoft.com/office/word/2010/wordprocessingInk" xmlns:wne="http://schemas.microsoft.com/office/word/2006/wordml" xmlns:wps="http://schemas.microsoft.com/office/word/2010/wordprocessingShape" mc:Ignorable="w14 w15 w16se w16cid wp14">
   <w:body>
     <w:p>
       <w:pPr>
@@ -32,6 +32,8 @@
         </w:rPr>
         <w:t>7</w:t>
       </w:r>
+      <w:bookmarkStart w:id="0" w:name="_GoBack"/>
+      <w:bookmarkEnd w:id="0"/>
       <w:r>
         <w:rPr>
           <w:rFonts w:ascii="Arial" w:hAnsi="Arial" w:cs="Arial"/>
@@ -196,7 +198,7 @@
           <w:rFonts w:ascii="Arial" w:hAnsi="Arial" w:cs="Arial"/>
         </w:rPr>
       </w:pPr>
-      <w:bookmarkStart w:id="0" w:name="_Toc428519998"/>
+      <w:bookmarkStart w:id="1" w:name="_Toc428519998"/>
       <w:r>
         <w:rPr>
           <w:rFonts w:ascii="Arial" w:hAnsi="Arial" w:cs="Arial"/>
@@ -215,7 +217,7 @@
         </w:rPr>
         <w:t>\reservation\</w:t>
       </w:r>
-      <w:bookmarkEnd w:id="0"/>
+      <w:bookmarkEnd w:id="1"/>
     </w:p>
     <w:p>
       <w:pPr>
@@ -247,21 +249,7 @@
         <w:rPr>
           <w:rFonts w:ascii="Arial" w:hAnsi="Arial" w:cs="Arial"/>
         </w:rPr>
-        <w:t xml:space="preserve">In the JavaScript file, note that the ready event handler contains the declaration for a constant named </w:t>
-      </w:r>
-      <w:proofErr w:type="spellStart"/>
-      <w:r>
-        <w:rPr>
-          <w:rFonts w:ascii="Arial" w:hAnsi="Arial" w:cs="Arial"/>
-        </w:rPr>
-        <w:t>emailPattern</w:t>
-      </w:r>
-      <w:proofErr w:type="spellEnd"/>
-      <w:r>
-        <w:rPr>
-          <w:rFonts w:ascii="Arial" w:hAnsi="Arial" w:cs="Arial"/>
-        </w:rPr>
-        <w:t xml:space="preserve"> that contains the pattern that will be used to validate the email address.</w:t>
+        <w:t>In the JavaScript file, note that the ready event handler contains the declaration for a constant named emailPattern that contains the pattern that will be used to validate the email address.</w:t>
       </w:r>
     </w:p>
     <w:p>
@@ -378,7 +366,7 @@
 </file>
 
 <file path=word/endnotes.xml><?xml version="1.0" encoding="utf-8"?>
-<w:endnotes xmlns:wpc="http://schemas.microsoft.com/office/word/2010/wordprocessingCanvas" xmlns:cx="http://schemas.microsoft.com/office/drawing/2014/chartex" xmlns:cx1="http://schemas.microsoft.com/office/drawing/2015/9/8/chartex" xmlns:cx2="http://schemas.microsoft.com/office/drawing/2015/10/21/chartex" xmlns:cx3="http://schemas.microsoft.com/office/drawing/2016/5/9/chartex" xmlns:cx4="http://schemas.microsoft.com/office/drawing/2016/5/10/chartex" xmlns:cx5="http://schemas.microsoft.com/office/drawing/2016/5/11/chartex" xmlns:cx6="http://schemas.microsoft.com/office/drawing/2016/5/12/chartex" xmlns:cx7="http://schemas.microsoft.com/office/drawing/2016/5/13/chartex" xmlns:cx8="http://schemas.microsoft.com/office/drawing/2016/5/14/chartex" xmlns:mc="http://schemas.openxmlformats.org/markup-compatibility/2006" xmlns:aink="http://schemas.microsoft.com/office/drawing/2016/ink" xmlns:am3d="http://schemas.microsoft.com/office/drawing/2017/model3d" xmlns:o="urn:schemas-microsoft-com:office:office" xmlns:r="http://schemas.openxmlformats.org/officeDocument/2006/relationships" xmlns:m="http://schemas.openxmlformats.org/officeDocument/2006/math" xmlns:v="urn:schemas-microsoft-com:vml" xmlns:wp14="http://schemas.microsoft.com/office/word/2010/wordprocessingDrawing" xmlns:wp="http://schemas.openxmlformats.org/drawingml/2006/wordprocessingDrawing" xmlns:w10="urn:schemas-microsoft-com:office:word" xmlns:w="http://schemas.openxmlformats.org/wordprocessingml/2006/main" xmlns:w14="http://schemas.microsoft.com/office/word/2010/wordml" xmlns:w15="http://schemas.microsoft.com/office/word/2012/wordml" xmlns:w16cex="http://schemas.microsoft.com/office/word/2018/wordml/cex" xmlns:w16cid="http://schemas.microsoft.com/office/word/2016/wordml/cid" xmlns:w16="http://schemas.microsoft.com/office/word/2018/wordml" xmlns:w16sdtdh="http://schemas.microsoft.com/office/word/2020/wordml/sdtdatahash" xmlns:w16se="http://schemas.microsoft.com/office/word/2015/wordml/symex" xmlns:wpg="http://schemas.microsoft.com/office/word/2010/wordprocessingGroup" xmlns:wpi="http://schemas.microsoft.com/office/word/2010/wordprocessingInk" xmlns:wne="http://schemas.microsoft.com/office/word/2006/wordml" xmlns:wps="http://schemas.microsoft.com/office/word/2010/wordprocessingShape" mc:Ignorable="w14 w15 w16se w16cid w16 w16cex w16sdtdh wp14">
+<w:endnotes xmlns:wpc="http://schemas.microsoft.com/office/word/2010/wordprocessingCanvas" xmlns:cx="http://schemas.microsoft.com/office/drawing/2014/chartex" xmlns:cx1="http://schemas.microsoft.com/office/drawing/2015/9/8/chartex" xmlns:cx2="http://schemas.microsoft.com/office/drawing/2015/10/21/chartex" xmlns:cx3="http://schemas.microsoft.com/office/drawing/2016/5/9/chartex" xmlns:cx4="http://schemas.microsoft.com/office/drawing/2016/5/10/chartex" xmlns:cx5="http://schemas.microsoft.com/office/drawing/2016/5/11/chartex" xmlns:cx6="http://schemas.microsoft.com/office/drawing/2016/5/12/chartex" xmlns:cx7="http://schemas.microsoft.com/office/drawing/2016/5/13/chartex" xmlns:cx8="http://schemas.microsoft.com/office/drawing/2016/5/14/chartex" xmlns:mc="http://schemas.openxmlformats.org/markup-compatibility/2006" xmlns:aink="http://schemas.microsoft.com/office/drawing/2016/ink" xmlns:am3d="http://schemas.microsoft.com/office/drawing/2017/model3d" xmlns:o="urn:schemas-microsoft-com:office:office" xmlns:r="http://schemas.openxmlformats.org/officeDocument/2006/relationships" xmlns:m="http://schemas.openxmlformats.org/officeDocument/2006/math" xmlns:v="urn:schemas-microsoft-com:vml" xmlns:wp14="http://schemas.microsoft.com/office/word/2010/wordprocessingDrawing" xmlns:wp="http://schemas.openxmlformats.org/drawingml/2006/wordprocessingDrawing" xmlns:w10="urn:schemas-microsoft-com:office:word" xmlns:w="http://schemas.openxmlformats.org/wordprocessingml/2006/main" xmlns:w14="http://schemas.microsoft.com/office/word/2010/wordml" xmlns:w15="http://schemas.microsoft.com/office/word/2012/wordml" xmlns:w16cid="http://schemas.microsoft.com/office/word/2016/wordml/cid" xmlns:w16se="http://schemas.microsoft.com/office/word/2015/wordml/symex" xmlns:wpg="http://schemas.microsoft.com/office/word/2010/wordprocessingGroup" xmlns:wpi="http://schemas.microsoft.com/office/word/2010/wordprocessingInk" xmlns:wne="http://schemas.microsoft.com/office/word/2006/wordml" xmlns:wps="http://schemas.microsoft.com/office/word/2010/wordprocessingShape" mc:Ignorable="w14 w15 w16se w16cid wp14">
   <w:endnote w:type="separator" w:id="-1">
     <w:p>
       <w:pPr>
@@ -403,7 +391,7 @@
 </file>
 
 <file path=word/footnotes.xml><?xml version="1.0" encoding="utf-8"?>
-<w:footnotes xmlns:wpc="http://schemas.microsoft.com/office/word/2010/wordprocessingCanvas" xmlns:cx="http://schemas.microsoft.com/office/drawing/2014/chartex" xmlns:cx1="http://schemas.microsoft.com/office/drawing/2015/9/8/chartex" xmlns:cx2="http://schemas.microsoft.com/office/drawing/2015/10/21/chartex" xmlns:cx3="http://schemas.microsoft.com/office/drawing/2016/5/9/chartex" xmlns:cx4="http://schemas.microsoft.com/office/drawing/2016/5/10/chartex" xmlns:cx5="http://schemas.microsoft.com/office/drawing/2016/5/11/chartex" xmlns:cx6="http://schemas.microsoft.com/office/drawing/2016/5/12/chartex" xmlns:cx7="http://schemas.microsoft.com/office/drawing/2016/5/13/chartex" xmlns:cx8="http://schemas.microsoft.com/office/drawing/2016/5/14/chartex" xmlns:mc="http://schemas.openxmlformats.org/markup-compatibility/2006" xmlns:aink="http://schemas.microsoft.com/office/drawing/2016/ink" xmlns:am3d="http://schemas.microsoft.com/office/drawing/2017/model3d" xmlns:o="urn:schemas-microsoft-com:office:office" xmlns:r="http://schemas.openxmlformats.org/officeDocument/2006/relationships" xmlns:m="http://schemas.openxmlformats.org/officeDocument/2006/math" xmlns:v="urn:schemas-microsoft-com:vml" xmlns:wp14="http://schemas.microsoft.com/office/word/2010/wordprocessingDrawing" xmlns:wp="http://schemas.openxmlformats.org/drawingml/2006/wordprocessingDrawing" xmlns:w10="urn:schemas-microsoft-com:office:word" xmlns:w="http://schemas.openxmlformats.org/wordprocessingml/2006/main" xmlns:w14="http://schemas.microsoft.com/office/word/2010/wordml" xmlns:w15="http://schemas.microsoft.com/office/word/2012/wordml" xmlns:w16cex="http://schemas.microsoft.com/office/word/2018/wordml/cex" xmlns:w16cid="http://schemas.microsoft.com/office/word/2016/wordml/cid" xmlns:w16="http://schemas.microsoft.com/office/word/2018/wordml" xmlns:w16sdtdh="http://schemas.microsoft.com/office/word/2020/wordml/sdtdatahash" xmlns:w16se="http://schemas.microsoft.com/office/word/2015/wordml/symex" xmlns:wpg="http://schemas.microsoft.com/office/word/2010/wordprocessingGroup" xmlns:wpi="http://schemas.microsoft.com/office/word/2010/wordprocessingInk" xmlns:wne="http://schemas.microsoft.com/office/word/2006/wordml" xmlns:wps="http://schemas.microsoft.com/office/word/2010/wordprocessingShape" mc:Ignorable="w14 w15 w16se w16cid w16 w16cex w16sdtdh wp14">
+<w:footnotes xmlns:wpc="http://schemas.microsoft.com/office/word/2010/wordprocessingCanvas" xmlns:cx="http://schemas.microsoft.com/office/drawing/2014/chartex" xmlns:cx1="http://schemas.microsoft.com/office/drawing/2015/9/8/chartex" xmlns:cx2="http://schemas.microsoft.com/office/drawing/2015/10/21/chartex" xmlns:cx3="http://schemas.microsoft.com/office/drawing/2016/5/9/chartex" xmlns:cx4="http://schemas.microsoft.com/office/drawing/2016/5/10/chartex" xmlns:cx5="http://schemas.microsoft.com/office/drawing/2016/5/11/chartex" xmlns:cx6="http://schemas.microsoft.com/office/drawing/2016/5/12/chartex" xmlns:cx7="http://schemas.microsoft.com/office/drawing/2016/5/13/chartex" xmlns:cx8="http://schemas.microsoft.com/office/drawing/2016/5/14/chartex" xmlns:mc="http://schemas.openxmlformats.org/markup-compatibility/2006" xmlns:aink="http://schemas.microsoft.com/office/drawing/2016/ink" xmlns:am3d="http://schemas.microsoft.com/office/drawing/2017/model3d" xmlns:o="urn:schemas-microsoft-com:office:office" xmlns:r="http://schemas.openxmlformats.org/officeDocument/2006/relationships" xmlns:m="http://schemas.openxmlformats.org/officeDocument/2006/math" xmlns:v="urn:schemas-microsoft-com:vml" xmlns:wp14="http://schemas.microsoft.com/office/word/2010/wordprocessingDrawing" xmlns:wp="http://schemas.openxmlformats.org/drawingml/2006/wordprocessingDrawing" xmlns:w10="urn:schemas-microsoft-com:office:word" xmlns:w="http://schemas.openxmlformats.org/wordprocessingml/2006/main" xmlns:w14="http://schemas.microsoft.com/office/word/2010/wordml" xmlns:w15="http://schemas.microsoft.com/office/word/2012/wordml" xmlns:w16cid="http://schemas.microsoft.com/office/word/2016/wordml/cid" xmlns:w16se="http://schemas.microsoft.com/office/word/2015/wordml/symex" xmlns:wpg="http://schemas.microsoft.com/office/word/2010/wordprocessingGroup" xmlns:wpi="http://schemas.microsoft.com/office/word/2010/wordprocessingInk" xmlns:wne="http://schemas.microsoft.com/office/word/2006/wordml" xmlns:wps="http://schemas.microsoft.com/office/word/2010/wordprocessingShape" mc:Ignorable="w14 w15 w16se w16cid wp14">
   <w:footnote w:type="separator" w:id="-1">
     <w:p>
       <w:pPr>
@@ -428,7 +416,7 @@
 </file>
 
 <file path=word/header1.xml><?xml version="1.0" encoding="utf-8"?>
-<w:hdr xmlns:wpc="http://schemas.microsoft.com/office/word/2010/wordprocessingCanvas" xmlns:cx="http://schemas.microsoft.com/office/drawing/2014/chartex" xmlns:cx1="http://schemas.microsoft.com/office/drawing/2015/9/8/chartex" xmlns:cx2="http://schemas.microsoft.com/office/drawing/2015/10/21/chartex" xmlns:cx3="http://schemas.microsoft.com/office/drawing/2016/5/9/chartex" xmlns:cx4="http://schemas.microsoft.com/office/drawing/2016/5/10/chartex" xmlns:cx5="http://schemas.microsoft.com/office/drawing/2016/5/11/chartex" xmlns:cx6="http://schemas.microsoft.com/office/drawing/2016/5/12/chartex" xmlns:cx7="http://schemas.microsoft.com/office/drawing/2016/5/13/chartex" xmlns:cx8="http://schemas.microsoft.com/office/drawing/2016/5/14/chartex" xmlns:mc="http://schemas.openxmlformats.org/markup-compatibility/2006" xmlns:aink="http://schemas.microsoft.com/office/drawing/2016/ink" xmlns:am3d="http://schemas.microsoft.com/office/drawing/2017/model3d" xmlns:o="urn:schemas-microsoft-com:office:office" xmlns:r="http://schemas.openxmlformats.org/officeDocument/2006/relationships" xmlns:m="http://schemas.openxmlformats.org/officeDocument/2006/math" xmlns:v="urn:schemas-microsoft-com:vml" xmlns:wp14="http://schemas.microsoft.com/office/word/2010/wordprocessingDrawing" xmlns:wp="http://schemas.openxmlformats.org/drawingml/2006/wordprocessingDrawing" xmlns:w10="urn:schemas-microsoft-com:office:word" xmlns:w="http://schemas.openxmlformats.org/wordprocessingml/2006/main" xmlns:w14="http://schemas.microsoft.com/office/word/2010/wordml" xmlns:w15="http://schemas.microsoft.com/office/word/2012/wordml" xmlns:w16cex="http://schemas.microsoft.com/office/word/2018/wordml/cex" xmlns:w16cid="http://schemas.microsoft.com/office/word/2016/wordml/cid" xmlns:w16="http://schemas.microsoft.com/office/word/2018/wordml" xmlns:w16sdtdh="http://schemas.microsoft.com/office/word/2020/wordml/sdtdatahash" xmlns:w16se="http://schemas.microsoft.com/office/word/2015/wordml/symex" xmlns:wpg="http://schemas.microsoft.com/office/word/2010/wordprocessingGroup" xmlns:wpi="http://schemas.microsoft.com/office/word/2010/wordprocessingInk" xmlns:wne="http://schemas.microsoft.com/office/word/2006/wordml" xmlns:wps="http://schemas.microsoft.com/office/word/2010/wordprocessingShape" mc:Ignorable="w14 w15 w16se w16cid w16 w16cex w16sdtdh wp14">
+<w:hdr xmlns:wpc="http://schemas.microsoft.com/office/word/2010/wordprocessingCanvas" xmlns:cx="http://schemas.microsoft.com/office/drawing/2014/chartex" xmlns:cx1="http://schemas.microsoft.com/office/drawing/2015/9/8/chartex" xmlns:cx2="http://schemas.microsoft.com/office/drawing/2015/10/21/chartex" xmlns:cx3="http://schemas.microsoft.com/office/drawing/2016/5/9/chartex" xmlns:cx4="http://schemas.microsoft.com/office/drawing/2016/5/10/chartex" xmlns:cx5="http://schemas.microsoft.com/office/drawing/2016/5/11/chartex" xmlns:cx6="http://schemas.microsoft.com/office/drawing/2016/5/12/chartex" xmlns:cx7="http://schemas.microsoft.com/office/drawing/2016/5/13/chartex" xmlns:cx8="http://schemas.microsoft.com/office/drawing/2016/5/14/chartex" xmlns:mc="http://schemas.openxmlformats.org/markup-compatibility/2006" xmlns:aink="http://schemas.microsoft.com/office/drawing/2016/ink" xmlns:am3d="http://schemas.microsoft.com/office/drawing/2017/model3d" xmlns:o="urn:schemas-microsoft-com:office:office" xmlns:r="http://schemas.openxmlformats.org/officeDocument/2006/relationships" xmlns:m="http://schemas.openxmlformats.org/officeDocument/2006/math" xmlns:v="urn:schemas-microsoft-com:vml" xmlns:wp14="http://schemas.microsoft.com/office/word/2010/wordprocessingDrawing" xmlns:wp="http://schemas.openxmlformats.org/drawingml/2006/wordprocessingDrawing" xmlns:w10="urn:schemas-microsoft-com:office:word" xmlns:w="http://schemas.openxmlformats.org/wordprocessingml/2006/main" xmlns:w14="http://schemas.microsoft.com/office/word/2010/wordml" xmlns:w15="http://schemas.microsoft.com/office/word/2012/wordml" xmlns:w16cid="http://schemas.microsoft.com/office/word/2016/wordml/cid" xmlns:w16se="http://schemas.microsoft.com/office/word/2015/wordml/symex" xmlns:wpg="http://schemas.microsoft.com/office/word/2010/wordprocessingGroup" xmlns:wpi="http://schemas.microsoft.com/office/word/2010/wordprocessingInk" xmlns:wne="http://schemas.microsoft.com/office/word/2006/wordml" xmlns:wps="http://schemas.microsoft.com/office/word/2010/wordprocessingShape" mc:Ignorable="w14 w15 w16se w16cid wp14">
   <w:p>
     <w:pPr>
       <w:pStyle w:val="Header"/>
@@ -441,7 +429,7 @@
 </file>
 
 <file path=word/numbering.xml><?xml version="1.0" encoding="utf-8"?>
-<w:numbering xmlns:wpc="http://schemas.microsoft.com/office/word/2010/wordprocessingCanvas" xmlns:cx="http://schemas.microsoft.com/office/drawing/2014/chartex" xmlns:cx1="http://schemas.microsoft.com/office/drawing/2015/9/8/chartex" xmlns:cx2="http://schemas.microsoft.com/office/drawing/2015/10/21/chartex" xmlns:cx3="http://schemas.microsoft.com/office/drawing/2016/5/9/chartex" xmlns:cx4="http://schemas.microsoft.com/office/drawing/2016/5/10/chartex" xmlns:cx5="http://schemas.microsoft.com/office/drawing/2016/5/11/chartex" xmlns:cx6="http://schemas.microsoft.com/office/drawing/2016/5/12/chartex" xmlns:cx7="http://schemas.microsoft.com/office/drawing/2016/5/13/chartex" xmlns:cx8="http://schemas.microsoft.com/office/drawing/2016/5/14/chartex" xmlns:mc="http://schemas.openxmlformats.org/markup-compatibility/2006" xmlns:aink="http://schemas.microsoft.com/office/drawing/2016/ink" xmlns:am3d="http://schemas.microsoft.com/office/drawing/2017/model3d" xmlns:o="urn:schemas-microsoft-com:office:office" xmlns:r="http://schemas.openxmlformats.org/officeDocument/2006/relationships" xmlns:m="http://schemas.openxmlformats.org/officeDocument/2006/math" xmlns:v="urn:schemas-microsoft-com:vml" xmlns:wp14="http://schemas.microsoft.com/office/word/2010/wordprocessingDrawing" xmlns:wp="http://schemas.openxmlformats.org/drawingml/2006/wordprocessingDrawing" xmlns:w10="urn:schemas-microsoft-com:office:word" xmlns:w="http://schemas.openxmlformats.org/wordprocessingml/2006/main" xmlns:w14="http://schemas.microsoft.com/office/word/2010/wordml" xmlns:w15="http://schemas.microsoft.com/office/word/2012/wordml" xmlns:w16cex="http://schemas.microsoft.com/office/word/2018/wordml/cex" xmlns:w16cid="http://schemas.microsoft.com/office/word/2016/wordml/cid" xmlns:w16="http://schemas.microsoft.com/office/word/2018/wordml" xmlns:w16sdtdh="http://schemas.microsoft.com/office/word/2020/wordml/sdtdatahash" xmlns:w16se="http://schemas.microsoft.com/office/word/2015/wordml/symex" xmlns:wpg="http://schemas.microsoft.com/office/word/2010/wordprocessingGroup" xmlns:wpi="http://schemas.microsoft.com/office/word/2010/wordprocessingInk" xmlns:wne="http://schemas.microsoft.com/office/word/2006/wordml" xmlns:wps="http://schemas.microsoft.com/office/word/2010/wordprocessingShape" mc:Ignorable="w14 w15 w16se w16cid w16 w16cex w16sdtdh wp14">
+<w:numbering xmlns:wpc="http://schemas.microsoft.com/office/word/2010/wordprocessingCanvas" xmlns:cx="http://schemas.microsoft.com/office/drawing/2014/chartex" xmlns:cx1="http://schemas.microsoft.com/office/drawing/2015/9/8/chartex" xmlns:cx2="http://schemas.microsoft.com/office/drawing/2015/10/21/chartex" xmlns:cx3="http://schemas.microsoft.com/office/drawing/2016/5/9/chartex" xmlns:cx4="http://schemas.microsoft.com/office/drawing/2016/5/10/chartex" xmlns:cx5="http://schemas.microsoft.com/office/drawing/2016/5/11/chartex" xmlns:cx6="http://schemas.microsoft.com/office/drawing/2016/5/12/chartex" xmlns:cx7="http://schemas.microsoft.com/office/drawing/2016/5/13/chartex" xmlns:cx8="http://schemas.microsoft.com/office/drawing/2016/5/14/chartex" xmlns:mc="http://schemas.openxmlformats.org/markup-compatibility/2006" xmlns:aink="http://schemas.microsoft.com/office/drawing/2016/ink" xmlns:am3d="http://schemas.microsoft.com/office/drawing/2017/model3d" xmlns:o="urn:schemas-microsoft-com:office:office" xmlns:r="http://schemas.openxmlformats.org/officeDocument/2006/relationships" xmlns:m="http://schemas.openxmlformats.org/officeDocument/2006/math" xmlns:v="urn:schemas-microsoft-com:vml" xmlns:wp14="http://schemas.microsoft.com/office/word/2010/wordprocessingDrawing" xmlns:wp="http://schemas.openxmlformats.org/drawingml/2006/wordprocessingDrawing" xmlns:w10="urn:schemas-microsoft-com:office:word" xmlns:w="http://schemas.openxmlformats.org/wordprocessingml/2006/main" xmlns:w14="http://schemas.microsoft.com/office/word/2010/wordml" xmlns:w15="http://schemas.microsoft.com/office/word/2012/wordml" xmlns:w16cid="http://schemas.microsoft.com/office/word/2016/wordml/cid" xmlns:w16se="http://schemas.microsoft.com/office/word/2015/wordml/symex" xmlns:wpg="http://schemas.microsoft.com/office/word/2010/wordprocessingGroup" xmlns:wpi="http://schemas.microsoft.com/office/word/2010/wordprocessingInk" xmlns:wne="http://schemas.microsoft.com/office/word/2006/wordml" xmlns:wps="http://schemas.microsoft.com/office/word/2010/wordprocessingShape" mc:Ignorable="w14 w15 w16se w16cid wp14">
   <w:abstractNum w:abstractNumId="0" w15:restartNumberingAfterBreak="0">
     <w:nsid w:val="541A2039"/>
     <w:multiLevelType w:val="singleLevel"/>
@@ -476,7 +464,7 @@
 </file>
 
 <file path=word/styles.xml><?xml version="1.0" encoding="utf-8"?>
-<w:styles xmlns:mc="http://schemas.openxmlformats.org/markup-compatibility/2006" xmlns:r="http://schemas.openxmlformats.org/officeDocument/2006/relationships" xmlns:w="http://schemas.openxmlformats.org/wordprocessingml/2006/main" xmlns:w14="http://schemas.microsoft.com/office/word/2010/wordml" xmlns:w15="http://schemas.microsoft.com/office/word/2012/wordml" xmlns:w16cex="http://schemas.microsoft.com/office/word/2018/wordml/cex" xmlns:w16cid="http://schemas.microsoft.com/office/word/2016/wordml/cid" xmlns:w16="http://schemas.microsoft.com/office/word/2018/wordml" xmlns:w16sdtdh="http://schemas.microsoft.com/office/word/2020/wordml/sdtdatahash" xmlns:w16se="http://schemas.microsoft.com/office/word/2015/wordml/symex" mc:Ignorable="w14 w15 w16se w16cid w16 w16cex w16sdtdh">
+<w:styles xmlns:mc="http://schemas.openxmlformats.org/markup-compatibility/2006" xmlns:r="http://schemas.openxmlformats.org/officeDocument/2006/relationships" xmlns:w="http://schemas.openxmlformats.org/wordprocessingml/2006/main" xmlns:w14="http://schemas.microsoft.com/office/word/2010/wordml" xmlns:w15="http://schemas.microsoft.com/office/word/2012/wordml" xmlns:w16cid="http://schemas.microsoft.com/office/word/2016/wordml/cid" xmlns:w16se="http://schemas.microsoft.com/office/word/2015/wordml/symex" mc:Ignorable="w14 w15 w16se w16cid">
   <w:docDefaults>
     <w:rPrDefault>
       <w:rPr>
@@ -1369,6 +1357,15 @@
 </file>
 
 <file path=customXml/item2.xml><?xml version="1.0" encoding="utf-8"?>
+<?mso-contentType ?>
+<FormTemplates xmlns="http://schemas.microsoft.com/sharepoint/v3/contenttype/forms">
+  <Display>DocumentLibraryForm</Display>
+  <Edit>DocumentLibraryForm</Edit>
+  <New>DocumentLibraryForm</New>
+</FormTemplates>
+</file>
+
+<file path=customXml/item3.xml><?xml version="1.0" encoding="utf-8"?>
 <ct:contentTypeSchema xmlns:ct="http://schemas.microsoft.com/office/2006/metadata/contentType" xmlns:ma="http://schemas.microsoft.com/office/2006/metadata/properties/metaAttributes" ct:_="" ma:_="" ma:contentTypeName="Document" ma:contentTypeID="0x0101002B7E86FEED60284FA98EF902AF93E71F" ma:contentTypeVersion="4" ma:contentTypeDescription="Create a new document." ma:contentTypeScope="" ma:versionID="a2121d527983cbb31181bb66c83301a0">
   <xsd:schema xmlns:xsd="http://www.w3.org/2001/XMLSchema" xmlns:xs="http://www.w3.org/2001/XMLSchema" xmlns:p="http://schemas.microsoft.com/office/2006/metadata/properties" xmlns:ns2="260f2202-910d-41b1-a6d1-fc8cf05a0d7b" targetNamespace="http://schemas.microsoft.com/office/2006/metadata/properties" ma:root="true" ma:fieldsID="027069d7cdbd93f17281de8baa11a790" ns2:_="">
     <xsd:import namespace="260f2202-910d-41b1-a6d1-fc8cf05a0d7b"/>
@@ -1514,15 +1511,6 @@
 </ct:contentTypeSchema>
 </file>
 
-<file path=customXml/item3.xml><?xml version="1.0" encoding="utf-8"?>
-<?mso-contentType ?>
-<FormTemplates xmlns="http://schemas.microsoft.com/sharepoint/v3/contenttype/forms">
-  <Display>DocumentLibraryForm</Display>
-  <Edit>DocumentLibraryForm</Edit>
-  <New>DocumentLibraryForm</New>
-</FormTemplates>
-</file>
-
 <file path=customXml/itemProps1.xml><?xml version="1.0" encoding="utf-8"?>
 <ds:datastoreItem xmlns:ds="http://schemas.openxmlformats.org/officeDocument/2006/customXml" ds:itemID="{FF1BDDD5-76DD-4D8A-A1E8-89B8AC2BA81D}">
   <ds:schemaRefs>
@@ -1533,6 +1521,14 @@
 </file>
 
 <file path=customXml/itemProps2.xml><?xml version="1.0" encoding="utf-8"?>
+<ds:datastoreItem xmlns:ds="http://schemas.openxmlformats.org/officeDocument/2006/customXml" ds:itemID="{55736A2A-48C1-4434-B1BB-9D97F7B6FBDA}">
+  <ds:schemaRefs>
+    <ds:schemaRef ds:uri="http://schemas.microsoft.com/sharepoint/v3/contenttype/forms"/>
+  </ds:schemaRefs>
+</ds:datastoreItem>
+</file>
+
+<file path=customXml/itemProps3.xml><?xml version="1.0" encoding="utf-8"?>
 <ds:datastoreItem xmlns:ds="http://schemas.openxmlformats.org/officeDocument/2006/customXml" ds:itemID="{90593143-8DF1-4BFD-B29B-12B226F3A321}">
   <ds:schemaRefs>
     <ds:schemaRef ds:uri="http://schemas.microsoft.com/office/2006/metadata/contentType"/>
@@ -1548,12 +1544,4 @@
     <ds:schemaRef ds:uri="http://schemas.microsoft.com/internal/obd"/>
   </ds:schemaRefs>
 </ds:datastoreItem>
-</file>
-
-<file path=customXml/itemProps3.xml><?xml version="1.0" encoding="utf-8"?>
-<ds:datastoreItem xmlns:ds="http://schemas.openxmlformats.org/officeDocument/2006/customXml" ds:itemID="{55736A2A-48C1-4434-B1BB-9D97F7B6FBDA}">
-  <ds:schemaRefs>
-    <ds:schemaRef ds:uri="http://schemas.microsoft.com/sharepoint/v3/contenttype/forms"/>
-  </ds:schemaRefs>
-</ds:datastoreItem>
 </file>
</xml_diff>